<commit_message>
Fix launch method in App.java and improve scoring logic in Computer.java
</commit_message>
<xml_diff>
--- a/אבלון.docx
+++ b/אבלון.docx
@@ -113,7 +113,43 @@
           <w:szCs w:val="36"/>
           <w:rtl/>
         </w:rPr>
-        <w:t>שם המנחה: אורי ואלון.</w:t>
+        <w:t xml:space="preserve">שם המנחה: </w:t>
+      </w:r>
+      <w:r>
+        <w:rPr>
+          <w:rFonts w:hint="cs"/>
+          <w:sz w:val="36"/>
+          <w:szCs w:val="36"/>
+          <w:rtl/>
+        </w:rPr>
+        <w:t>אלון חיימוביץ ו</w:t>
+      </w:r>
+      <w:r>
+        <w:rPr>
+          <w:rFonts w:hint="cs"/>
+          <w:sz w:val="36"/>
+          <w:szCs w:val="36"/>
+          <w:rtl/>
+        </w:rPr>
+        <w:t>אורי</w:t>
+      </w:r>
+      <w:r>
+        <w:rPr>
+          <w:rFonts w:hint="cs"/>
+          <w:sz w:val="36"/>
+          <w:szCs w:val="36"/>
+          <w:rtl/>
+        </w:rPr>
+        <w:t xml:space="preserve"> וולטמן</w:t>
+      </w:r>
+      <w:r>
+        <w:rPr>
+          <w:rFonts w:hint="cs"/>
+          <w:sz w:val="36"/>
+          <w:szCs w:val="36"/>
+          <w:rtl/>
+        </w:rPr>
+        <w:t>.</w:t>
       </w:r>
     </w:p>
     <w:p>
@@ -1459,54 +1495,92 @@
           <w:tab w:val="left" w:pos="1106"/>
           <w:tab w:val="left" w:pos="2606"/>
         </w:tabs>
-        <w:ind w:left="1196"/>
-        <w:rPr>
-          <w:rFonts w:hint="cs"/>
-          <w:sz w:val="32"/>
-          <w:szCs w:val="32"/>
-          <w:rtl/>
-        </w:rPr>
-      </w:pPr>
-      <w:r>
-        <w:rPr>
-          <w:sz w:val="32"/>
-          <w:szCs w:val="32"/>
+        <w:ind w:left="-514"/>
+        <w:jc w:val="center"/>
+        <w:rPr>
+          <w:b/>
+          <w:bCs/>
+          <w:i/>
+          <w:iCs/>
+          <w:sz w:val="40"/>
+          <w:szCs w:val="40"/>
+          <w:u w:val="single"/>
+          <w:rtl/>
+        </w:rPr>
+      </w:pPr>
+      <w:r>
+        <w:rPr>
+          <w:b/>
+          <w:bCs/>
+          <w:i/>
+          <w:iCs/>
+          <w:sz w:val="40"/>
+          <w:szCs w:val="40"/>
+          <w:u w:val="single"/>
           <w:rtl/>
         </w:rPr>
         <w:br/>
       </w:r>
       <w:r>
         <w:rPr>
-          <w:sz w:val="32"/>
-          <w:szCs w:val="32"/>
+          <w:b/>
+          <w:bCs/>
+          <w:i/>
+          <w:iCs/>
+          <w:sz w:val="40"/>
+          <w:szCs w:val="40"/>
+          <w:u w:val="single"/>
           <w:rtl/>
         </w:rPr>
         <w:br/>
       </w:r>
-      <w:r>
-        <w:rPr>
-          <w:sz w:val="32"/>
-          <w:szCs w:val="32"/>
-          <w:rtl/>
-        </w:rPr>
-        <w:br/>
-      </w:r>
-      <w:r>
-        <w:rPr>
-          <w:sz w:val="32"/>
-          <w:szCs w:val="32"/>
-          <w:rtl/>
-        </w:rPr>
-        <w:br/>
-      </w:r>
-      <w:r>
-        <w:rPr>
-          <w:sz w:val="32"/>
-          <w:szCs w:val="32"/>
+    </w:p>
+    <w:p>
+      <w:pPr>
+        <w:tabs>
+          <w:tab w:val="left" w:pos="1106"/>
+          <w:tab w:val="left" w:pos="2606"/>
+        </w:tabs>
+        <w:ind w:left="-514"/>
+        <w:jc w:val="center"/>
+        <w:rPr>
+          <w:b/>
+          <w:bCs/>
+          <w:i/>
+          <w:iCs/>
+          <w:sz w:val="40"/>
+          <w:szCs w:val="40"/>
+          <w:u w:val="single"/>
+          <w:rtl/>
+        </w:rPr>
+      </w:pPr>
+      <w:r>
+        <w:rPr>
+          <w:b/>
+          <w:bCs/>
+          <w:i/>
+          <w:iCs/>
+          <w:sz w:val="40"/>
+          <w:szCs w:val="40"/>
+          <w:u w:val="single"/>
           <w:rtl/>
         </w:rPr>
         <w:lastRenderedPageBreak/>
         <w:br/>
+      </w:r>
+      <w:r>
+        <w:rPr>
+          <w:rFonts w:hint="cs"/>
+          <w:b/>
+          <w:bCs/>
+          <w:i/>
+          <w:iCs/>
+          <w:sz w:val="40"/>
+          <w:szCs w:val="40"/>
+          <w:u w:val="single"/>
+          <w:rtl/>
+        </w:rPr>
+        <w:t>מבני הנתונים</w:t>
       </w:r>
     </w:p>
     <w:p>
@@ -1514,6 +1588,7 @@
         <w:tabs>
           <w:tab w:val="left" w:pos="2606"/>
         </w:tabs>
+        <w:ind w:left="-514"/>
         <w:rPr>
           <w:rFonts w:cs="Arial"/>
           <w:noProof/>
@@ -1602,7 +1677,27 @@
           <w:szCs w:val="32"/>
           <w:rtl/>
         </w:rPr>
-        <w:t xml:space="preserve">מחזיק גם את רשימה של התאים השכנים שלו, הייתרון של הפתרון הזה הוא שניתן להגיע לתאים השכנים בקלות וכך לבצע צעדים וחשובים בצורה ממקודת. כל אובייקט מסוג </w:t>
+        <w:t xml:space="preserve">מחזיק גם את רשימה של התאים השכנים שלו, הייתרון של הפתרון הזה הוא שניתן להגיע לתאים השכנים בקלות וכך לבצע צעדים וחשובים בצורה </w:t>
+      </w:r>
+      <w:proofErr w:type="spellStart"/>
+      <w:r>
+        <w:rPr>
+          <w:rFonts w:hint="cs"/>
+          <w:sz w:val="32"/>
+          <w:szCs w:val="32"/>
+          <w:rtl/>
+        </w:rPr>
+        <w:t>ממקודת</w:t>
+      </w:r>
+      <w:proofErr w:type="spellEnd"/>
+      <w:r>
+        <w:rPr>
+          <w:rFonts w:hint="cs"/>
+          <w:sz w:val="32"/>
+          <w:szCs w:val="32"/>
+          <w:rtl/>
+        </w:rPr>
+        <w:t xml:space="preserve">. כל אובייקט מסוג </w:t>
       </w:r>
       <w:r>
         <w:rPr>
@@ -1618,7 +1713,27 @@
           <w:szCs w:val="32"/>
           <w:rtl/>
         </w:rPr>
-        <w:t xml:space="preserve"> מכיל את הקורדינציות שלו </w:t>
+        <w:t xml:space="preserve"> מכיל את </w:t>
+      </w:r>
+      <w:proofErr w:type="spellStart"/>
+      <w:r>
+        <w:rPr>
+          <w:rFonts w:hint="cs"/>
+          <w:sz w:val="32"/>
+          <w:szCs w:val="32"/>
+          <w:rtl/>
+        </w:rPr>
+        <w:t>הקורדינציות</w:t>
+      </w:r>
+      <w:proofErr w:type="spellEnd"/>
+      <w:r>
+        <w:rPr>
+          <w:rFonts w:hint="cs"/>
+          <w:sz w:val="32"/>
+          <w:szCs w:val="32"/>
+          <w:rtl/>
+        </w:rPr>
+        <w:t xml:space="preserve"> שלו </w:t>
       </w:r>
       <w:r>
         <w:rPr>
@@ -2023,7 +2138,15 @@
           <w:szCs w:val="32"/>
           <w:rtl/>
         </w:rPr>
-        <w:t xml:space="preserve"> של השכן ביחס לתא המקורי, לכל תא שהוא לא בקצה יש ששה שכנים, שמאלה, ימינה, </w:t>
+        <w:t xml:space="preserve"> של השכן ביחס לתא המקורי, לכל תא שהוא לא בקצה יש ששה שכנים, שמאלה, ימינה, למעלה ימינה ושמאלה, ולמטה ימינה ושמאלה. </w:t>
+      </w:r>
+      <w:r>
+        <w:rPr>
+          <w:sz w:val="32"/>
+          <w:szCs w:val="32"/>
+          <w:rtl/>
+        </w:rPr>
+        <w:br/>
       </w:r>
       <w:r>
         <w:rPr>
@@ -2033,7 +2156,27 @@
           <w:rtl/>
         </w:rPr>
         <w:lastRenderedPageBreak/>
-        <w:t xml:space="preserve">למעלה ימינה ושמאלה, ולמטה ימינה ושמאלה. </w:t>
+        <w:t xml:space="preserve">זה מבנה הנתונים לייצוג הלוח, זה מדמה גרף לא מכוון </w:t>
+      </w:r>
+      <w:proofErr w:type="spellStart"/>
+      <w:r>
+        <w:rPr>
+          <w:rFonts w:hint="cs"/>
+          <w:sz w:val="32"/>
+          <w:szCs w:val="32"/>
+          <w:rtl/>
+        </w:rPr>
+        <w:t>קשיר</w:t>
+      </w:r>
+      <w:proofErr w:type="spellEnd"/>
+      <w:r>
+        <w:rPr>
+          <w:rFonts w:hint="cs"/>
+          <w:sz w:val="32"/>
+          <w:szCs w:val="32"/>
+          <w:rtl/>
+        </w:rPr>
+        <w:t>.</w:t>
       </w:r>
       <w:r>
         <w:rPr>
@@ -2045,12 +2188,52 @@
       </w:r>
       <w:r>
         <w:rPr>
+          <w:sz w:val="32"/>
+          <w:szCs w:val="32"/>
+          <w:rtl/>
+        </w:rPr>
+        <w:br/>
+      </w:r>
+      <w:r>
+        <w:rPr>
           <w:rFonts w:hint="cs"/>
           <w:sz w:val="32"/>
           <w:szCs w:val="32"/>
           <w:rtl/>
         </w:rPr>
-        <w:t>זה מבנה הנתונים לייצוג הלוח, זה מדמה גרף לא מכוון מעגלי.</w:t>
+        <w:t xml:space="preserve">השתמשתי ברשימה של </w:t>
+      </w:r>
+      <w:r>
+        <w:rPr>
+          <w:sz w:val="32"/>
+          <w:szCs w:val="32"/>
+        </w:rPr>
+        <w:t>cell</w:t>
+      </w:r>
+      <w:r>
+        <w:rPr>
+          <w:rFonts w:hint="cs"/>
+          <w:sz w:val="32"/>
+          <w:szCs w:val="32"/>
+          <w:rtl/>
+        </w:rPr>
+        <w:t xml:space="preserve"> במחלקה של ה</w:t>
+      </w:r>
+      <w:r>
+        <w:rPr>
+          <w:sz w:val="32"/>
+          <w:szCs w:val="32"/>
+        </w:rPr>
+        <w:t>ai</w:t>
+      </w:r>
+      <w:r>
+        <w:rPr>
+          <w:rFonts w:hint="cs"/>
+          <w:sz w:val="32"/>
+          <w:szCs w:val="32"/>
+          <w:rtl/>
+        </w:rPr>
+        <w:t xml:space="preserve"> שתחזיק את הגולות של המחשב, בחרתי ברשימה כי זה הדרך הכי קלה לעבור על כל איבר בה ולחשב דברים. </w:t>
       </w:r>
       <w:r>
         <w:rPr>
@@ -2075,39 +2258,59 @@
           <w:szCs w:val="32"/>
           <w:rtl/>
         </w:rPr>
-        <w:t xml:space="preserve">השתמשתי ברשימה של </w:t>
-      </w:r>
-      <w:r>
-        <w:rPr>
-          <w:sz w:val="32"/>
-          <w:szCs w:val="32"/>
-        </w:rPr>
-        <w:t>cell</w:t>
-      </w:r>
+        <w:t>השתמשתי ב</w:t>
+      </w:r>
+      <w:proofErr w:type="spellStart"/>
       <w:r>
         <w:rPr>
           <w:rFonts w:hint="cs"/>
           <w:sz w:val="32"/>
           <w:szCs w:val="32"/>
+        </w:rPr>
+        <w:t>A</w:t>
+      </w:r>
+      <w:r>
+        <w:rPr>
+          <w:sz w:val="32"/>
+          <w:szCs w:val="32"/>
+        </w:rPr>
+        <w:t>rrayList</w:t>
+      </w:r>
+      <w:proofErr w:type="spellEnd"/>
+      <w:r>
+        <w:rPr>
+          <w:rFonts w:hint="cs"/>
+          <w:sz w:val="32"/>
+          <w:szCs w:val="32"/>
           <w:rtl/>
         </w:rPr>
         <w:t xml:space="preserve"> במחלקה של ה</w:t>
       </w:r>
       <w:r>
         <w:rPr>
-          <w:sz w:val="32"/>
-          <w:szCs w:val="32"/>
-        </w:rPr>
-        <w:t>ai</w:t>
-      </w:r>
-      <w:r>
-        <w:rPr>
           <w:rFonts w:hint="cs"/>
           <w:sz w:val="32"/>
           <w:szCs w:val="32"/>
-          <w:rtl/>
-        </w:rPr>
-        <w:t xml:space="preserve"> שתחזיק את הגולות של המחשב, בחרתי ברשימה כי זה הדרך הכי קלה לעבור על כל איבר בה ולחשב דברים. </w:t>
+        </w:rPr>
+        <w:t>AI</w:t>
+      </w:r>
+      <w:r>
+        <w:rPr>
+          <w:rFonts w:hint="cs"/>
+          <w:sz w:val="32"/>
+          <w:szCs w:val="32"/>
+          <w:rtl/>
+        </w:rPr>
+        <w:t xml:space="preserve"> כדי לשמור את כל המהלכים האפשריים ששחקן יכול לעשות, ואז לחשב </w:t>
+      </w:r>
+      <w:r>
+        <w:rPr>
+          <w:rFonts w:hint="cs"/>
+          <w:sz w:val="32"/>
+          <w:szCs w:val="32"/>
+          <w:rtl/>
+        </w:rPr>
+        <w:t>את הציון של כל מהלך כדי לקבוע את המהלך הכי טוב.</w:t>
       </w:r>
       <w:r>
         <w:rPr>
@@ -2132,23 +2335,34 @@
           <w:szCs w:val="32"/>
           <w:rtl/>
         </w:rPr>
-        <w:t>השתמשתי ב</w:t>
+        <w:t xml:space="preserve">השתמשתי במחסנית שמחזיקה את שני המהלכים האחרונים כדי שיהיה אפשר לחזור אחורה </w:t>
+      </w:r>
+      <w:r>
+        <w:rPr>
+          <w:sz w:val="32"/>
+          <w:szCs w:val="32"/>
+          <w:rtl/>
+        </w:rPr>
+        <w:br/>
+      </w:r>
+      <w:r>
+        <w:rPr>
+          <w:sz w:val="32"/>
+          <w:szCs w:val="32"/>
+          <w:rtl/>
+        </w:rPr>
+        <w:br/>
       </w:r>
       <w:r>
         <w:rPr>
           <w:rFonts w:hint="cs"/>
           <w:sz w:val="32"/>
           <w:szCs w:val="32"/>
-        </w:rPr>
-        <w:t>A</w:t>
-      </w:r>
-      <w:r>
-        <w:rPr>
-          <w:sz w:val="32"/>
-          <w:szCs w:val="32"/>
-        </w:rPr>
-        <w:t>rrayList</w:t>
-      </w:r>
+          <w:rtl/>
+        </w:rPr>
+        <w:t xml:space="preserve">השתמשתי בכל מיני מקומות </w:t>
+      </w:r>
+      <w:proofErr w:type="spellStart"/>
       <w:r>
         <w:rPr>
           <w:rFonts w:hint="cs"/>
@@ -2156,16 +2370,19 @@
           <w:szCs w:val="32"/>
           <w:rtl/>
         </w:rPr>
-        <w:t xml:space="preserve"> במחלקה של ה</w:t>
-      </w:r>
+        <w:t>בהאש</w:t>
+      </w:r>
+      <w:proofErr w:type="spellEnd"/>
       <w:r>
         <w:rPr>
           <w:rFonts w:hint="cs"/>
           <w:sz w:val="32"/>
           <w:szCs w:val="32"/>
-        </w:rPr>
-        <w:t>AI</w:t>
-      </w:r>
+          <w:rtl/>
+        </w:rPr>
+        <w:t xml:space="preserve"> </w:t>
+      </w:r>
+      <w:proofErr w:type="spellStart"/>
       <w:r>
         <w:rPr>
           <w:rFonts w:hint="cs"/>
@@ -2173,8 +2390,9 @@
           <w:szCs w:val="32"/>
           <w:rtl/>
         </w:rPr>
-        <w:t xml:space="preserve"> כדי לשמור את כל המהלכים האפשריים ששחקן יכול לעשות, ואז לחשב </w:t>
-      </w:r>
+        <w:t>מאפ</w:t>
+      </w:r>
+      <w:proofErr w:type="spellEnd"/>
       <w:r>
         <w:rPr>
           <w:rFonts w:hint="cs"/>
@@ -2182,57 +2400,7 @@
           <w:szCs w:val="32"/>
           <w:rtl/>
         </w:rPr>
-        <w:t>את הציון של כל מהלך כדי לקבוע את המהלך הכי טוב.</w:t>
-      </w:r>
-      <w:r>
-        <w:rPr>
-          <w:sz w:val="32"/>
-          <w:szCs w:val="32"/>
-          <w:rtl/>
-        </w:rPr>
-        <w:br/>
-      </w:r>
-      <w:r>
-        <w:rPr>
-          <w:sz w:val="32"/>
-          <w:szCs w:val="32"/>
-          <w:rtl/>
-        </w:rPr>
-        <w:br/>
-      </w:r>
-      <w:r>
-        <w:rPr>
-          <w:rFonts w:hint="cs"/>
-          <w:sz w:val="32"/>
-          <w:szCs w:val="32"/>
-          <w:rtl/>
-        </w:rPr>
-        <w:t xml:space="preserve">השתמשתי במחסנית שמחזיקה את שני המהלכים האחרונים כדי שיהיה אפשר לחזור אחורה </w:t>
-      </w:r>
-      <w:r>
-        <w:rPr>
-          <w:sz w:val="32"/>
-          <w:szCs w:val="32"/>
-          <w:rtl/>
-        </w:rPr>
-        <w:br/>
-      </w:r>
-      <w:r>
-        <w:rPr>
-          <w:sz w:val="32"/>
-          <w:szCs w:val="32"/>
-          <w:rtl/>
-        </w:rPr>
-        <w:br/>
-      </w:r>
-      <w:r>
-        <w:rPr>
-          <w:rFonts w:hint="cs"/>
-          <w:sz w:val="32"/>
-          <w:szCs w:val="32"/>
-          <w:rtl/>
-        </w:rPr>
-        <w:t>השתמשתי בכל מיני מקומות בהאש מאפ וסט, אחד מהשימושים לדוגמא, שמירת השכנים של כל תא לפי הכיוון.</w:t>
+        <w:t xml:space="preserve"> וסט, אחד מהשימושים לדוגמא, שמירת השכנים של כל תא לפי הכיוון.</w:t>
       </w:r>
       <w:r>
         <w:rPr>
@@ -2346,12 +2514,28 @@
           <w:tab w:val="left" w:pos="2606"/>
         </w:tabs>
         <w:rPr>
+          <w:sz w:val="32"/>
+          <w:szCs w:val="32"/>
+          <w:rtl/>
+        </w:rPr>
+      </w:pPr>
+      <w:r>
+        <w:rPr>
+          <w:sz w:val="32"/>
+          <w:szCs w:val="32"/>
+          <w:rtl/>
+        </w:rPr>
+        <w:br/>
+      </w:r>
+      <w:r>
+        <w:rPr>
           <w:rFonts w:hint="cs"/>
           <w:sz w:val="32"/>
           <w:szCs w:val="32"/>
           <w:rtl/>
         </w:rPr>
-      </w:pPr>
+        <w:t>סרטוטים:</w:t>
+      </w:r>
       <w:r>
         <w:rPr>
           <w:sz w:val="32"/>
@@ -2362,24 +2546,8 @@
       </w:r>
       <w:r>
         <w:rPr>
-          <w:rFonts w:hint="cs"/>
-          <w:sz w:val="32"/>
-          <w:szCs w:val="32"/>
-          <w:rtl/>
-        </w:rPr>
-        <w:t>סרטוטים:</w:t>
-      </w:r>
-      <w:r>
-        <w:rPr>
-          <w:sz w:val="32"/>
-          <w:szCs w:val="32"/>
-          <w:rtl/>
-        </w:rPr>
-        <w:br/>
-      </w:r>
-      <w:r>
-        <w:rPr>
           <w:rFonts w:cs="Arial"/>
+          <w:noProof/>
           <w:sz w:val="32"/>
           <w:szCs w:val="32"/>
           <w:rtl/>
@@ -2588,6 +2756,7 @@
           <w:u w:val="single"/>
         </w:rPr>
       </w:pPr>
+      <w:proofErr w:type="gramStart"/>
       <w:r>
         <w:rPr>
           <w:b/>
@@ -2598,7 +2767,20 @@
           <w:szCs w:val="36"/>
           <w:u w:val="single"/>
         </w:rPr>
-        <w:t>Top Down Levels Diagram</w:t>
+        <w:t>Top Down</w:t>
+      </w:r>
+      <w:proofErr w:type="gramEnd"/>
+      <w:r>
+        <w:rPr>
+          <w:b/>
+          <w:bCs/>
+          <w:i/>
+          <w:iCs/>
+          <w:sz w:val="36"/>
+          <w:szCs w:val="36"/>
+          <w:u w:val="single"/>
+        </w:rPr>
+        <w:t xml:space="preserve"> Levels Diagram</w:t>
       </w:r>
     </w:p>
     <w:p>
@@ -2738,7 +2920,27 @@
           <w:szCs w:val="36"/>
           <w:rtl/>
         </w:rPr>
-        <w:t>לוגיקה: היחידה הזו תנהל את המשחק, את חילוף התורים בין השחקנים, ביצוע המהלכים, היא גם תשלוט על ממשק המשתמש, איתחול משחק, בדיקת ניצחון</w:t>
+        <w:t xml:space="preserve">לוגיקה: היחידה הזו תנהל את המשחק, את חילוף התורים בין השחקנים, ביצוע המהלכים, היא גם תשלוט על ממשק המשתמש, </w:t>
+      </w:r>
+      <w:proofErr w:type="spellStart"/>
+      <w:r>
+        <w:rPr>
+          <w:rFonts w:hint="cs"/>
+          <w:sz w:val="36"/>
+          <w:szCs w:val="36"/>
+          <w:rtl/>
+        </w:rPr>
+        <w:t>איתחול</w:t>
+      </w:r>
+      <w:proofErr w:type="spellEnd"/>
+      <w:r>
+        <w:rPr>
+          <w:rFonts w:hint="cs"/>
+          <w:sz w:val="36"/>
+          <w:szCs w:val="36"/>
+          <w:rtl/>
+        </w:rPr>
+        <w:t xml:space="preserve"> משחק, בדיקת ניצחון</w:t>
       </w:r>
       <w:r>
         <w:rPr>
@@ -2986,6 +3188,7 @@
         </w:rPr>
         <w:br/>
       </w:r>
+      <w:proofErr w:type="spellStart"/>
       <w:r>
         <w:rPr>
           <w:b/>
@@ -3004,6 +3207,7 @@
         </w:rPr>
         <w:t>d</w:t>
       </w:r>
+      <w:proofErr w:type="spellEnd"/>
       <w:r>
         <w:rPr>
           <w:rFonts w:hint="cs"/>
@@ -3068,7 +3272,16 @@
                 <w:szCs w:val="32"/>
                 <w:rtl/>
               </w:rPr>
-              <w:t>כותרת הפונקציה</w:t>
+              <w:t xml:space="preserve">כותרת </w:t>
+            </w:r>
+            <w:r>
+              <w:rPr>
+                <w:rFonts w:hint="cs"/>
+                <w:sz w:val="32"/>
+                <w:szCs w:val="32"/>
+                <w:rtl/>
+              </w:rPr>
+              <w:t>המתודה</w:t>
             </w:r>
           </w:p>
         </w:tc>
@@ -3122,6 +3335,8 @@
                 <w:rtl/>
               </w:rPr>
             </w:pPr>
+            <w:proofErr w:type="spellStart"/>
+            <w:proofErr w:type="gramStart"/>
             <w:r>
               <w:rPr>
                 <w:b/>
@@ -3129,7 +3344,27 @@
                 <w:sz w:val="32"/>
                 <w:szCs w:val="32"/>
               </w:rPr>
-              <w:t>initializeBoard()</w:t>
+              <w:t>initializeBoard</w:t>
+            </w:r>
+            <w:proofErr w:type="spellEnd"/>
+            <w:r>
+              <w:rPr>
+                <w:b/>
+                <w:bCs/>
+                <w:sz w:val="32"/>
+                <w:szCs w:val="32"/>
+              </w:rPr>
+              <w:t>(</w:t>
+            </w:r>
+            <w:proofErr w:type="gramEnd"/>
+            <w:r>
+              <w:rPr>
+                <w:b/>
+                <w:bCs/>
+                <w:sz w:val="32"/>
+                <w:szCs w:val="32"/>
+              </w:rPr>
+              <w:t>)</w:t>
             </w:r>
           </w:p>
         </w:tc>
@@ -3189,6 +3424,8 @@
                 <w:rtl/>
               </w:rPr>
             </w:pPr>
+            <w:proofErr w:type="spellStart"/>
+            <w:proofErr w:type="gramStart"/>
             <w:r>
               <w:rPr>
                 <w:b/>
@@ -3196,7 +3433,27 @@
                 <w:sz w:val="32"/>
                 <w:szCs w:val="32"/>
               </w:rPr>
-              <w:t>getCellAt(int x, int y)</w:t>
+              <w:t>getCellAt</w:t>
+            </w:r>
+            <w:proofErr w:type="spellEnd"/>
+            <w:r>
+              <w:rPr>
+                <w:b/>
+                <w:bCs/>
+                <w:sz w:val="32"/>
+                <w:szCs w:val="32"/>
+              </w:rPr>
+              <w:t>(</w:t>
+            </w:r>
+            <w:proofErr w:type="gramEnd"/>
+            <w:r>
+              <w:rPr>
+                <w:b/>
+                <w:bCs/>
+                <w:sz w:val="32"/>
+                <w:szCs w:val="32"/>
+              </w:rPr>
+              <w:t>int x, int y)</w:t>
             </w:r>
           </w:p>
         </w:tc>
@@ -3256,6 +3513,8 @@
                 <w:rtl/>
               </w:rPr>
             </w:pPr>
+            <w:proofErr w:type="spellStart"/>
+            <w:proofErr w:type="gramStart"/>
             <w:r>
               <w:rPr>
                 <w:b/>
@@ -3263,7 +3522,27 @@
                 <w:sz w:val="32"/>
                 <w:szCs w:val="32"/>
               </w:rPr>
-              <w:t>isValidPosition(int x, int y)</w:t>
+              <w:t>isValidPosition</w:t>
+            </w:r>
+            <w:proofErr w:type="spellEnd"/>
+            <w:r>
+              <w:rPr>
+                <w:b/>
+                <w:bCs/>
+                <w:sz w:val="32"/>
+                <w:szCs w:val="32"/>
+              </w:rPr>
+              <w:t>(</w:t>
+            </w:r>
+            <w:proofErr w:type="gramEnd"/>
+            <w:r>
+              <w:rPr>
+                <w:b/>
+                <w:bCs/>
+                <w:sz w:val="32"/>
+                <w:szCs w:val="32"/>
+              </w:rPr>
+              <w:t>int x, int y)</w:t>
             </w:r>
           </w:p>
         </w:tc>
@@ -3323,6 +3602,8 @@
                 <w:rtl/>
               </w:rPr>
             </w:pPr>
+            <w:proofErr w:type="spellStart"/>
+            <w:proofErr w:type="gramStart"/>
             <w:r>
               <w:rPr>
                 <w:b/>
@@ -3330,7 +3611,27 @@
                 <w:sz w:val="32"/>
                 <w:szCs w:val="32"/>
               </w:rPr>
-              <w:t>determineInitialState(int x, int y)</w:t>
+              <w:t>determineInitialState</w:t>
+            </w:r>
+            <w:proofErr w:type="spellEnd"/>
+            <w:r>
+              <w:rPr>
+                <w:b/>
+                <w:bCs/>
+                <w:sz w:val="32"/>
+                <w:szCs w:val="32"/>
+              </w:rPr>
+              <w:t>(</w:t>
+            </w:r>
+            <w:proofErr w:type="gramEnd"/>
+            <w:r>
+              <w:rPr>
+                <w:b/>
+                <w:bCs/>
+                <w:sz w:val="32"/>
+                <w:szCs w:val="32"/>
+              </w:rPr>
+              <w:t>int x, int y)</w:t>
             </w:r>
           </w:p>
         </w:tc>
@@ -3390,6 +3691,8 @@
                 <w:rtl/>
               </w:rPr>
             </w:pPr>
+            <w:proofErr w:type="spellStart"/>
+            <w:proofErr w:type="gramStart"/>
             <w:r>
               <w:rPr>
                 <w:b/>
@@ -3397,7 +3700,27 @@
                 <w:sz w:val="32"/>
                 <w:szCs w:val="32"/>
               </w:rPr>
-              <w:t>getCells()</w:t>
+              <w:t>getCells</w:t>
+            </w:r>
+            <w:proofErr w:type="spellEnd"/>
+            <w:r>
+              <w:rPr>
+                <w:b/>
+                <w:bCs/>
+                <w:sz w:val="32"/>
+                <w:szCs w:val="32"/>
+              </w:rPr>
+              <w:t>(</w:t>
+            </w:r>
+            <w:proofErr w:type="gramEnd"/>
+            <w:r>
+              <w:rPr>
+                <w:b/>
+                <w:bCs/>
+                <w:sz w:val="32"/>
+                <w:szCs w:val="32"/>
+              </w:rPr>
+              <w:t>)</w:t>
             </w:r>
           </w:p>
         </w:tc>
@@ -3456,6 +3779,8 @@
                 <w:szCs w:val="32"/>
               </w:rPr>
             </w:pPr>
+            <w:proofErr w:type="spellStart"/>
+            <w:proofErr w:type="gramStart"/>
             <w:r>
               <w:rPr>
                 <w:b/>
@@ -3463,7 +3788,27 @@
                 <w:sz w:val="32"/>
                 <w:szCs w:val="32"/>
               </w:rPr>
-              <w:t>getBoard()</w:t>
+              <w:t>getBoard</w:t>
+            </w:r>
+            <w:proofErr w:type="spellEnd"/>
+            <w:r>
+              <w:rPr>
+                <w:b/>
+                <w:bCs/>
+                <w:sz w:val="32"/>
+                <w:szCs w:val="32"/>
+              </w:rPr>
+              <w:t>(</w:t>
+            </w:r>
+            <w:proofErr w:type="gramEnd"/>
+            <w:r>
+              <w:rPr>
+                <w:b/>
+                <w:bCs/>
+                <w:sz w:val="32"/>
+                <w:szCs w:val="32"/>
+              </w:rPr>
+              <w:t>)</w:t>
             </w:r>
           </w:p>
         </w:tc>
@@ -3521,6 +3866,42 @@
     </w:p>
     <w:p>
       <w:pPr>
+        <w:tabs>
+          <w:tab w:val="left" w:pos="2606"/>
+        </w:tabs>
+        <w:rPr>
+          <w:sz w:val="32"/>
+          <w:szCs w:val="32"/>
+          <w:rtl/>
+        </w:rPr>
+      </w:pPr>
+    </w:p>
+    <w:p>
+      <w:pPr>
+        <w:tabs>
+          <w:tab w:val="left" w:pos="2606"/>
+        </w:tabs>
+        <w:rPr>
+          <w:sz w:val="32"/>
+          <w:szCs w:val="32"/>
+          <w:rtl/>
+        </w:rPr>
+      </w:pPr>
+    </w:p>
+    <w:p>
+      <w:pPr>
+        <w:tabs>
+          <w:tab w:val="left" w:pos="2606"/>
+        </w:tabs>
+        <w:rPr>
+          <w:sz w:val="32"/>
+          <w:szCs w:val="32"/>
+          <w:rtl/>
+        </w:rPr>
+      </w:pPr>
+    </w:p>
+    <w:p>
+      <w:pPr>
         <w:pStyle w:val="ListParagraph"/>
         <w:numPr>
           <w:ilvl w:val="0"/>
@@ -3540,6 +3921,7 @@
           <w:sz w:val="32"/>
           <w:szCs w:val="32"/>
         </w:rPr>
+        <w:lastRenderedPageBreak/>
         <w:t xml:space="preserve"> </w:t>
       </w:r>
       <w:r>
@@ -3677,6 +4059,8 @@
                 <w:rtl/>
               </w:rPr>
             </w:pPr>
+            <w:proofErr w:type="spellStart"/>
+            <w:proofErr w:type="gramStart"/>
             <w:r>
               <w:rPr>
                 <w:b/>
@@ -3684,8 +4068,27 @@
                 <w:sz w:val="32"/>
                 <w:szCs w:val="32"/>
               </w:rPr>
-              <w:lastRenderedPageBreak/>
-              <w:t>getNeighborsMap()</w:t>
+              <w:t>getNeighborsMap</w:t>
+            </w:r>
+            <w:proofErr w:type="spellEnd"/>
+            <w:r>
+              <w:rPr>
+                <w:b/>
+                <w:bCs/>
+                <w:sz w:val="32"/>
+                <w:szCs w:val="32"/>
+              </w:rPr>
+              <w:t>(</w:t>
+            </w:r>
+            <w:proofErr w:type="gramEnd"/>
+            <w:r>
+              <w:rPr>
+                <w:b/>
+                <w:bCs/>
+                <w:sz w:val="32"/>
+                <w:szCs w:val="32"/>
+              </w:rPr>
+              <w:t>)</w:t>
             </w:r>
           </w:p>
         </w:tc>
@@ -3744,6 +4147,8 @@
                 <w:szCs w:val="32"/>
               </w:rPr>
             </w:pPr>
+            <w:proofErr w:type="spellStart"/>
+            <w:proofErr w:type="gramStart"/>
             <w:r>
               <w:rPr>
                 <w:b/>
@@ -3751,7 +4156,27 @@
                 <w:sz w:val="32"/>
                 <w:szCs w:val="32"/>
               </w:rPr>
-              <w:t>setState(int State)</w:t>
+              <w:t>setState</w:t>
+            </w:r>
+            <w:proofErr w:type="spellEnd"/>
+            <w:r>
+              <w:rPr>
+                <w:b/>
+                <w:bCs/>
+                <w:sz w:val="32"/>
+                <w:szCs w:val="32"/>
+              </w:rPr>
+              <w:t>(</w:t>
+            </w:r>
+            <w:proofErr w:type="gramEnd"/>
+            <w:r>
+              <w:rPr>
+                <w:b/>
+                <w:bCs/>
+                <w:sz w:val="32"/>
+                <w:szCs w:val="32"/>
+              </w:rPr>
+              <w:t>int State)</w:t>
             </w:r>
           </w:p>
           <w:p>
@@ -3799,7 +4224,27 @@
                 <w:szCs w:val="32"/>
                 <w:rtl/>
               </w:rPr>
-              <w:t>מגדיר את מצב התא,ריק 0 , שחקן 1, שחקן 2</w:t>
+              <w:t xml:space="preserve">מגדיר את מצב </w:t>
+            </w:r>
+            <w:proofErr w:type="spellStart"/>
+            <w:r>
+              <w:rPr>
+                <w:rFonts w:hint="cs"/>
+                <w:sz w:val="32"/>
+                <w:szCs w:val="32"/>
+                <w:rtl/>
+              </w:rPr>
+              <w:t>התא,ריק</w:t>
+            </w:r>
+            <w:proofErr w:type="spellEnd"/>
+            <w:r>
+              <w:rPr>
+                <w:rFonts w:hint="cs"/>
+                <w:sz w:val="32"/>
+                <w:szCs w:val="32"/>
+                <w:rtl/>
+              </w:rPr>
+              <w:t xml:space="preserve"> 0 , שחקן 1, שחקן 2</w:t>
             </w:r>
           </w:p>
         </w:tc>
@@ -3832,6 +4277,8 @@
                 <w:szCs w:val="32"/>
               </w:rPr>
             </w:pPr>
+            <w:proofErr w:type="spellStart"/>
+            <w:proofErr w:type="gramStart"/>
             <w:r>
               <w:rPr>
                 <w:b/>
@@ -3839,7 +4286,27 @@
                 <w:sz w:val="32"/>
                 <w:szCs w:val="32"/>
               </w:rPr>
-              <w:t>isBorder()</w:t>
+              <w:t>isBorder</w:t>
+            </w:r>
+            <w:proofErr w:type="spellEnd"/>
+            <w:r>
+              <w:rPr>
+                <w:b/>
+                <w:bCs/>
+                <w:sz w:val="32"/>
+                <w:szCs w:val="32"/>
+              </w:rPr>
+              <w:t>(</w:t>
+            </w:r>
+            <w:proofErr w:type="gramEnd"/>
+            <w:r>
+              <w:rPr>
+                <w:b/>
+                <w:bCs/>
+                <w:sz w:val="32"/>
+                <w:szCs w:val="32"/>
+              </w:rPr>
+              <w:t>)</w:t>
             </w:r>
           </w:p>
           <w:p>
@@ -3920,6 +4387,8 @@
                 <w:szCs w:val="32"/>
               </w:rPr>
             </w:pPr>
+            <w:proofErr w:type="spellStart"/>
+            <w:proofErr w:type="gramStart"/>
             <w:r>
               <w:rPr>
                 <w:b/>
@@ -3927,7 +4396,27 @@
                 <w:sz w:val="32"/>
                 <w:szCs w:val="32"/>
               </w:rPr>
-              <w:t>getState()</w:t>
+              <w:t>getState</w:t>
+            </w:r>
+            <w:proofErr w:type="spellEnd"/>
+            <w:r>
+              <w:rPr>
+                <w:b/>
+                <w:bCs/>
+                <w:sz w:val="32"/>
+                <w:szCs w:val="32"/>
+              </w:rPr>
+              <w:t>(</w:t>
+            </w:r>
+            <w:proofErr w:type="gramEnd"/>
+            <w:r>
+              <w:rPr>
+                <w:b/>
+                <w:bCs/>
+                <w:sz w:val="32"/>
+                <w:szCs w:val="32"/>
+              </w:rPr>
+              <w:t>)</w:t>
             </w:r>
           </w:p>
           <w:p>
@@ -4008,6 +4497,8 @@
                 <w:szCs w:val="32"/>
               </w:rPr>
             </w:pPr>
+            <w:proofErr w:type="spellStart"/>
+            <w:proofErr w:type="gramStart"/>
             <w:r>
               <w:rPr>
                 <w:b/>
@@ -4015,7 +4506,47 @@
                 <w:sz w:val="32"/>
                 <w:szCs w:val="32"/>
               </w:rPr>
-              <w:t>getX() / getY()</w:t>
+              <w:t>getX</w:t>
+            </w:r>
+            <w:proofErr w:type="spellEnd"/>
+            <w:r>
+              <w:rPr>
+                <w:b/>
+                <w:bCs/>
+                <w:sz w:val="32"/>
+                <w:szCs w:val="32"/>
+              </w:rPr>
+              <w:t>(</w:t>
+            </w:r>
+            <w:proofErr w:type="gramEnd"/>
+            <w:r>
+              <w:rPr>
+                <w:b/>
+                <w:bCs/>
+                <w:sz w:val="32"/>
+                <w:szCs w:val="32"/>
+              </w:rPr>
+              <w:t xml:space="preserve">) / </w:t>
+            </w:r>
+            <w:proofErr w:type="spellStart"/>
+            <w:r>
+              <w:rPr>
+                <w:b/>
+                <w:bCs/>
+                <w:sz w:val="32"/>
+                <w:szCs w:val="32"/>
+              </w:rPr>
+              <w:t>getY</w:t>
+            </w:r>
+            <w:proofErr w:type="spellEnd"/>
+            <w:r>
+              <w:rPr>
+                <w:b/>
+                <w:bCs/>
+                <w:sz w:val="32"/>
+                <w:szCs w:val="32"/>
+              </w:rPr>
+              <w:t>()</w:t>
             </w:r>
           </w:p>
           <w:p>
@@ -4311,6 +4842,8 @@
                 <w:rtl/>
               </w:rPr>
             </w:pPr>
+            <w:proofErr w:type="spellStart"/>
+            <w:proofErr w:type="gramStart"/>
             <w:r>
               <w:rPr>
                 <w:b/>
@@ -4318,7 +4851,27 @@
                 <w:sz w:val="32"/>
                 <w:szCs w:val="32"/>
               </w:rPr>
-              <w:t>isValid()</w:t>
+              <w:t>isValid</w:t>
+            </w:r>
+            <w:proofErr w:type="spellEnd"/>
+            <w:r>
+              <w:rPr>
+                <w:b/>
+                <w:bCs/>
+                <w:sz w:val="32"/>
+                <w:szCs w:val="32"/>
+              </w:rPr>
+              <w:t>(</w:t>
+            </w:r>
+            <w:proofErr w:type="gramEnd"/>
+            <w:r>
+              <w:rPr>
+                <w:b/>
+                <w:bCs/>
+                <w:sz w:val="32"/>
+                <w:szCs w:val="32"/>
+              </w:rPr>
+              <w:t>)</w:t>
             </w:r>
           </w:p>
         </w:tc>
@@ -4373,6 +4926,8 @@
                 <w:rtl/>
               </w:rPr>
             </w:pPr>
+            <w:proofErr w:type="spellStart"/>
+            <w:proofErr w:type="gramStart"/>
             <w:r>
               <w:rPr>
                 <w:b/>
@@ -4380,7 +4935,28 @@
                 <w:sz w:val="32"/>
                 <w:szCs w:val="32"/>
               </w:rPr>
-              <w:t>executeMove()</w:t>
+              <w:lastRenderedPageBreak/>
+              <w:t>executeMove</w:t>
+            </w:r>
+            <w:proofErr w:type="spellEnd"/>
+            <w:r>
+              <w:rPr>
+                <w:b/>
+                <w:bCs/>
+                <w:sz w:val="32"/>
+                <w:szCs w:val="32"/>
+              </w:rPr>
+              <w:t>(</w:t>
+            </w:r>
+            <w:proofErr w:type="gramEnd"/>
+            <w:r>
+              <w:rPr>
+                <w:b/>
+                <w:bCs/>
+                <w:sz w:val="32"/>
+                <w:szCs w:val="32"/>
+              </w:rPr>
+              <w:t>)</w:t>
             </w:r>
           </w:p>
         </w:tc>
@@ -4435,6 +5011,8 @@
                 <w:rtl/>
               </w:rPr>
             </w:pPr>
+            <w:proofErr w:type="spellStart"/>
+            <w:proofErr w:type="gramStart"/>
             <w:r>
               <w:rPr>
                 <w:b/>
@@ -4442,7 +5020,27 @@
                 <w:sz w:val="32"/>
                 <w:szCs w:val="32"/>
               </w:rPr>
-              <w:t>undoMove()</w:t>
+              <w:t>undoMove</w:t>
+            </w:r>
+            <w:proofErr w:type="spellEnd"/>
+            <w:r>
+              <w:rPr>
+                <w:b/>
+                <w:bCs/>
+                <w:sz w:val="32"/>
+                <w:szCs w:val="32"/>
+              </w:rPr>
+              <w:t>(</w:t>
+            </w:r>
+            <w:proofErr w:type="gramEnd"/>
+            <w:r>
+              <w:rPr>
+                <w:b/>
+                <w:bCs/>
+                <w:sz w:val="32"/>
+                <w:szCs w:val="32"/>
+              </w:rPr>
+              <w:t>)</w:t>
             </w:r>
           </w:p>
         </w:tc>
@@ -4497,6 +5095,8 @@
                 <w:rtl/>
               </w:rPr>
             </w:pPr>
+            <w:proofErr w:type="spellStart"/>
+            <w:proofErr w:type="gramStart"/>
             <w:r>
               <w:rPr>
                 <w:b/>
@@ -4504,8 +5104,27 @@
                 <w:sz w:val="32"/>
                 <w:szCs w:val="32"/>
               </w:rPr>
-              <w:lastRenderedPageBreak/>
-              <w:t>getMarbles()</w:t>
+              <w:t>getMarbles</w:t>
+            </w:r>
+            <w:proofErr w:type="spellEnd"/>
+            <w:r>
+              <w:rPr>
+                <w:b/>
+                <w:bCs/>
+                <w:sz w:val="32"/>
+                <w:szCs w:val="32"/>
+              </w:rPr>
+              <w:t>(</w:t>
+            </w:r>
+            <w:proofErr w:type="gramEnd"/>
+            <w:r>
+              <w:rPr>
+                <w:b/>
+                <w:bCs/>
+                <w:sz w:val="32"/>
+                <w:szCs w:val="32"/>
+              </w:rPr>
+              <w:t>)</w:t>
             </w:r>
           </w:p>
         </w:tc>
@@ -4560,6 +5179,8 @@
                 <w:rtl/>
               </w:rPr>
             </w:pPr>
+            <w:proofErr w:type="spellStart"/>
+            <w:proofErr w:type="gramStart"/>
             <w:r>
               <w:rPr>
                 <w:b/>
@@ -4567,7 +5188,67 @@
                 <w:sz w:val="32"/>
                 <w:szCs w:val="32"/>
               </w:rPr>
-              <w:t>determineMoveType(List&lt;Cell&gt; selectedMarbles, Cell dest)</w:t>
+              <w:t>determineMoveType</w:t>
+            </w:r>
+            <w:proofErr w:type="spellEnd"/>
+            <w:r>
+              <w:rPr>
+                <w:b/>
+                <w:bCs/>
+                <w:sz w:val="32"/>
+                <w:szCs w:val="32"/>
+              </w:rPr>
+              <w:t>(</w:t>
+            </w:r>
+            <w:proofErr w:type="gramEnd"/>
+            <w:r>
+              <w:rPr>
+                <w:b/>
+                <w:bCs/>
+                <w:sz w:val="32"/>
+                <w:szCs w:val="32"/>
+              </w:rPr>
+              <w:t xml:space="preserve">List&lt;Cell&gt; </w:t>
+            </w:r>
+            <w:proofErr w:type="spellStart"/>
+            <w:r>
+              <w:rPr>
+                <w:b/>
+                <w:bCs/>
+                <w:sz w:val="32"/>
+                <w:szCs w:val="32"/>
+              </w:rPr>
+              <w:t>selectedMarbles</w:t>
+            </w:r>
+            <w:proofErr w:type="spellEnd"/>
+            <w:r>
+              <w:rPr>
+                <w:b/>
+                <w:bCs/>
+                <w:sz w:val="32"/>
+                <w:szCs w:val="32"/>
+              </w:rPr>
+              <w:t xml:space="preserve">, Cell </w:t>
+            </w:r>
+            <w:proofErr w:type="spellStart"/>
+            <w:r>
+              <w:rPr>
+                <w:b/>
+                <w:bCs/>
+                <w:sz w:val="32"/>
+                <w:szCs w:val="32"/>
+              </w:rPr>
+              <w:t>dest</w:t>
+            </w:r>
+            <w:proofErr w:type="spellEnd"/>
+            <w:r>
+              <w:rPr>
+                <w:b/>
+                <w:bCs/>
+                <w:sz w:val="32"/>
+                <w:szCs w:val="32"/>
+              </w:rPr>
+              <w:t>)</w:t>
             </w:r>
           </w:p>
         </w:tc>
@@ -4643,6 +5324,7 @@
           <w:szCs w:val="30"/>
         </w:rPr>
       </w:pPr>
+      <w:proofErr w:type="gramStart"/>
       <w:r>
         <w:rPr>
           <w:rFonts w:ascii="Segoe UI" w:hAnsi="Segoe UI" w:cs="Segoe UI"/>
@@ -4662,7 +5344,19 @@
           <w:szCs w:val="30"/>
           <w:rtl/>
         </w:rPr>
-        <w:t xml:space="preserve"> - </w:t>
+        <w:t xml:space="preserve"> -</w:t>
+      </w:r>
+      <w:proofErr w:type="gramEnd"/>
+      <w:r>
+        <w:rPr>
+          <w:rFonts w:ascii="Segoe UI" w:hAnsi="Segoe UI" w:cs="Segoe UI" w:hint="cs"/>
+          <w:b/>
+          <w:bCs/>
+          <w:sz w:val="30"/>
+          <w:szCs w:val="30"/>
+          <w:rtl/>
+        </w:rPr>
+        <w:t xml:space="preserve"> </w:t>
       </w:r>
       <w:r>
         <w:rPr>
@@ -4671,7 +5365,27 @@
           <w:szCs w:val="30"/>
           <w:rtl/>
         </w:rPr>
-        <w:t>המחלקה היא הקונטרולר של ממשק המשתמש והיא מנהלת את המשחק גם.</w:t>
+        <w:t xml:space="preserve">המחלקה היא </w:t>
+      </w:r>
+      <w:proofErr w:type="spellStart"/>
+      <w:r>
+        <w:rPr>
+          <w:rFonts w:ascii="Segoe UI" w:hAnsi="Segoe UI" w:cs="Segoe UI" w:hint="cs"/>
+          <w:sz w:val="30"/>
+          <w:szCs w:val="30"/>
+          <w:rtl/>
+        </w:rPr>
+        <w:t>הקונטרולר</w:t>
+      </w:r>
+      <w:proofErr w:type="spellEnd"/>
+      <w:r>
+        <w:rPr>
+          <w:rFonts w:ascii="Segoe UI" w:hAnsi="Segoe UI" w:cs="Segoe UI" w:hint="cs"/>
+          <w:sz w:val="30"/>
+          <w:szCs w:val="30"/>
+          <w:rtl/>
+        </w:rPr>
+        <w:t xml:space="preserve"> של ממשק המשתמש והיא מנהלת את המשחק גם.</w:t>
       </w:r>
     </w:p>
     <w:tbl>
@@ -4772,6 +5486,7 @@
                 <w:rtl/>
               </w:rPr>
             </w:pPr>
+            <w:proofErr w:type="gramStart"/>
             <w:r>
               <w:rPr>
                 <w:b/>
@@ -4779,7 +5494,17 @@
                 <w:sz w:val="32"/>
                 <w:szCs w:val="32"/>
               </w:rPr>
-              <w:t>initialize()</w:t>
+              <w:t>initialize(</w:t>
+            </w:r>
+            <w:proofErr w:type="gramEnd"/>
+            <w:r>
+              <w:rPr>
+                <w:b/>
+                <w:bCs/>
+                <w:sz w:val="32"/>
+                <w:szCs w:val="32"/>
+              </w:rPr>
+              <w:t>)</w:t>
             </w:r>
           </w:p>
         </w:tc>
@@ -4857,6 +5582,8 @@
                 <w:rtl/>
               </w:rPr>
             </w:pPr>
+            <w:proofErr w:type="spellStart"/>
+            <w:proofErr w:type="gramStart"/>
             <w:r>
               <w:rPr>
                 <w:b/>
@@ -4864,7 +5591,27 @@
                 <w:sz w:val="32"/>
                 <w:szCs w:val="32"/>
               </w:rPr>
-              <w:t>updateBoard()</w:t>
+              <w:t>updateBoard</w:t>
+            </w:r>
+            <w:proofErr w:type="spellEnd"/>
+            <w:r>
+              <w:rPr>
+                <w:b/>
+                <w:bCs/>
+                <w:sz w:val="32"/>
+                <w:szCs w:val="32"/>
+              </w:rPr>
+              <w:t>(</w:t>
+            </w:r>
+            <w:proofErr w:type="gramEnd"/>
+            <w:r>
+              <w:rPr>
+                <w:b/>
+                <w:bCs/>
+                <w:sz w:val="32"/>
+                <w:szCs w:val="32"/>
+              </w:rPr>
+              <w:t>)</w:t>
             </w:r>
           </w:p>
         </w:tc>
@@ -4936,6 +5683,7 @@
                 <w:rtl/>
               </w:rPr>
             </w:pPr>
+            <w:proofErr w:type="gramStart"/>
             <w:r>
               <w:rPr>
                 <w:b/>
@@ -4943,7 +5691,17 @@
                 <w:sz w:val="32"/>
                 <w:szCs w:val="32"/>
               </w:rPr>
-              <w:t>turn(Cell cell)</w:t>
+              <w:t>turn(</w:t>
+            </w:r>
+            <w:proofErr w:type="gramEnd"/>
+            <w:r>
+              <w:rPr>
+                <w:b/>
+                <w:bCs/>
+                <w:sz w:val="32"/>
+                <w:szCs w:val="32"/>
+              </w:rPr>
+              <w:t>Cell cell)</w:t>
             </w:r>
           </w:p>
         </w:tc>
@@ -4998,6 +5756,8 @@
                 <w:rtl/>
               </w:rPr>
             </w:pPr>
+            <w:proofErr w:type="spellStart"/>
+            <w:proofErr w:type="gramStart"/>
             <w:r>
               <w:rPr>
                 <w:b/>
@@ -5005,7 +5765,27 @@
                 <w:sz w:val="32"/>
                 <w:szCs w:val="32"/>
               </w:rPr>
-              <w:t>undoMove()</w:t>
+              <w:t>undoMove</w:t>
+            </w:r>
+            <w:proofErr w:type="spellEnd"/>
+            <w:r>
+              <w:rPr>
+                <w:b/>
+                <w:bCs/>
+                <w:sz w:val="32"/>
+                <w:szCs w:val="32"/>
+              </w:rPr>
+              <w:t>(</w:t>
+            </w:r>
+            <w:proofErr w:type="gramEnd"/>
+            <w:r>
+              <w:rPr>
+                <w:b/>
+                <w:bCs/>
+                <w:sz w:val="32"/>
+                <w:szCs w:val="32"/>
+              </w:rPr>
+              <w:t>)</w:t>
             </w:r>
           </w:p>
         </w:tc>
@@ -5084,6 +5864,8 @@
                 <w:szCs w:val="32"/>
               </w:rPr>
             </w:pPr>
+            <w:proofErr w:type="spellStart"/>
+            <w:proofErr w:type="gramStart"/>
             <w:r>
               <w:rPr>
                 <w:b/>
@@ -5091,7 +5873,27 @@
                 <w:sz w:val="32"/>
                 <w:szCs w:val="32"/>
               </w:rPr>
-              <w:t>executeTheTurn(Move move)</w:t>
+              <w:t>executeTheTurn</w:t>
+            </w:r>
+            <w:proofErr w:type="spellEnd"/>
+            <w:r>
+              <w:rPr>
+                <w:b/>
+                <w:bCs/>
+                <w:sz w:val="32"/>
+                <w:szCs w:val="32"/>
+              </w:rPr>
+              <w:t>(</w:t>
+            </w:r>
+            <w:proofErr w:type="gramEnd"/>
+            <w:r>
+              <w:rPr>
+                <w:b/>
+                <w:bCs/>
+                <w:sz w:val="32"/>
+                <w:szCs w:val="32"/>
+              </w:rPr>
+              <w:t>Move move)</w:t>
             </w:r>
           </w:p>
         </w:tc>
@@ -5145,6 +5947,8 @@
                 <w:szCs w:val="32"/>
               </w:rPr>
             </w:pPr>
+            <w:proofErr w:type="spellStart"/>
+            <w:proofErr w:type="gramStart"/>
             <w:r>
               <w:rPr>
                 <w:b/>
@@ -5152,7 +5956,27 @@
                 <w:sz w:val="32"/>
                 <w:szCs w:val="32"/>
               </w:rPr>
-              <w:t>computerPlay()</w:t>
+              <w:t>computerPlay</w:t>
+            </w:r>
+            <w:proofErr w:type="spellEnd"/>
+            <w:r>
+              <w:rPr>
+                <w:b/>
+                <w:bCs/>
+                <w:sz w:val="32"/>
+                <w:szCs w:val="32"/>
+              </w:rPr>
+              <w:t>(</w:t>
+            </w:r>
+            <w:proofErr w:type="gramEnd"/>
+            <w:r>
+              <w:rPr>
+                <w:b/>
+                <w:bCs/>
+                <w:sz w:val="32"/>
+                <w:szCs w:val="32"/>
+              </w:rPr>
+              <w:t>)</w:t>
             </w:r>
           </w:p>
         </w:tc>
@@ -5206,6 +6030,8 @@
                 <w:szCs w:val="32"/>
               </w:rPr>
             </w:pPr>
+            <w:proofErr w:type="spellStart"/>
+            <w:proofErr w:type="gramStart"/>
             <w:r>
               <w:rPr>
                 <w:b/>
@@ -5213,7 +6039,28 @@
                 <w:sz w:val="32"/>
                 <w:szCs w:val="32"/>
               </w:rPr>
-              <w:t>endGame()</w:t>
+              <w:lastRenderedPageBreak/>
+              <w:t>endGame</w:t>
+            </w:r>
+            <w:proofErr w:type="spellEnd"/>
+            <w:r>
+              <w:rPr>
+                <w:b/>
+                <w:bCs/>
+                <w:sz w:val="32"/>
+                <w:szCs w:val="32"/>
+              </w:rPr>
+              <w:t>(</w:t>
+            </w:r>
+            <w:proofErr w:type="gramEnd"/>
+            <w:r>
+              <w:rPr>
+                <w:b/>
+                <w:bCs/>
+                <w:sz w:val="32"/>
+                <w:szCs w:val="32"/>
+              </w:rPr>
+              <w:t>)</w:t>
             </w:r>
           </w:p>
         </w:tc>
@@ -5267,6 +6114,8 @@
                 <w:szCs w:val="32"/>
               </w:rPr>
             </w:pPr>
+            <w:proofErr w:type="spellStart"/>
+            <w:proofErr w:type="gramStart"/>
             <w:r>
               <w:rPr>
                 <w:b/>
@@ -5274,7 +6123,27 @@
                 <w:sz w:val="32"/>
                 <w:szCs w:val="32"/>
               </w:rPr>
-              <w:t>changePlayer()</w:t>
+              <w:t>changePlayer</w:t>
+            </w:r>
+            <w:proofErr w:type="spellEnd"/>
+            <w:r>
+              <w:rPr>
+                <w:b/>
+                <w:bCs/>
+                <w:sz w:val="32"/>
+                <w:szCs w:val="32"/>
+              </w:rPr>
+              <w:t>(</w:t>
+            </w:r>
+            <w:proofErr w:type="gramEnd"/>
+            <w:r>
+              <w:rPr>
+                <w:b/>
+                <w:bCs/>
+                <w:sz w:val="32"/>
+                <w:szCs w:val="32"/>
+              </w:rPr>
+              <w:t>)</w:t>
             </w:r>
           </w:p>
         </w:tc>
@@ -5328,6 +6197,8 @@
                 <w:szCs w:val="32"/>
               </w:rPr>
             </w:pPr>
+            <w:proofErr w:type="spellStart"/>
+            <w:proofErr w:type="gramStart"/>
             <w:r>
               <w:rPr>
                 <w:b/>
@@ -5335,8 +6206,27 @@
                 <w:sz w:val="32"/>
                 <w:szCs w:val="32"/>
               </w:rPr>
-              <w:lastRenderedPageBreak/>
-              <w:t>restartGame()</w:t>
+              <w:t>restartGame</w:t>
+            </w:r>
+            <w:proofErr w:type="spellEnd"/>
+            <w:r>
+              <w:rPr>
+                <w:b/>
+                <w:bCs/>
+                <w:sz w:val="32"/>
+                <w:szCs w:val="32"/>
+              </w:rPr>
+              <w:t>(</w:t>
+            </w:r>
+            <w:proofErr w:type="gramEnd"/>
+            <w:r>
+              <w:rPr>
+                <w:b/>
+                <w:bCs/>
+                <w:sz w:val="32"/>
+                <w:szCs w:val="32"/>
+              </w:rPr>
+              <w:t>)</w:t>
             </w:r>
           </w:p>
         </w:tc>
@@ -5363,7 +6253,27 @@
                 <w:szCs w:val="30"/>
                 <w:rtl/>
               </w:rPr>
-              <w:t>מאתחל את הקונטרולר וכל הנתונים ומתחיל משחק חדש</w:t>
+              <w:t xml:space="preserve">מאתחל את </w:t>
+            </w:r>
+            <w:proofErr w:type="spellStart"/>
+            <w:r>
+              <w:rPr>
+                <w:rFonts w:ascii="Segoe UI" w:hAnsi="Segoe UI" w:cs="Segoe UI" w:hint="cs"/>
+                <w:sz w:val="30"/>
+                <w:szCs w:val="30"/>
+                <w:rtl/>
+              </w:rPr>
+              <w:t>הקונטרולר</w:t>
+            </w:r>
+            <w:proofErr w:type="spellEnd"/>
+            <w:r>
+              <w:rPr>
+                <w:rFonts w:ascii="Segoe UI" w:hAnsi="Segoe UI" w:cs="Segoe UI" w:hint="cs"/>
+                <w:sz w:val="30"/>
+                <w:szCs w:val="30"/>
+                <w:rtl/>
+              </w:rPr>
+              <w:t xml:space="preserve"> וכל הנתונים ומתחיל משחק חדש</w:t>
             </w:r>
           </w:p>
         </w:tc>
@@ -5457,7 +6367,27 @@
           <w:szCs w:val="32"/>
           <w:rtl/>
         </w:rPr>
-        <w:t xml:space="preserve"> מחלקה שמקבלת מצב לוח ומחשבת את המהלך האופטמילי עבור השחקן המבוקש מבלי לחשב כמה מהלכים קדימה, בעזרת מכונת הכרעת מצבים.</w:t>
+        <w:t xml:space="preserve"> מחלקה שמקבלת מצב לוח ומחשבת את המהלך </w:t>
+      </w:r>
+      <w:proofErr w:type="spellStart"/>
+      <w:r>
+        <w:rPr>
+          <w:rFonts w:hint="cs"/>
+          <w:sz w:val="32"/>
+          <w:szCs w:val="32"/>
+          <w:rtl/>
+        </w:rPr>
+        <w:t>האופטמילי</w:t>
+      </w:r>
+      <w:proofErr w:type="spellEnd"/>
+      <w:r>
+        <w:rPr>
+          <w:rFonts w:hint="cs"/>
+          <w:sz w:val="32"/>
+          <w:szCs w:val="32"/>
+          <w:rtl/>
+        </w:rPr>
+        <w:t xml:space="preserve"> עבור השחקן המבוקש מבלי לחשב כמה מהלכים קדימה, בעזרת מכונת הכרעת מצבים.</w:t>
       </w:r>
       <w:r>
         <w:rPr>
@@ -5558,6 +6488,8 @@
                 <w:szCs w:val="32"/>
               </w:rPr>
             </w:pPr>
+            <w:proofErr w:type="spellStart"/>
+            <w:proofErr w:type="gramStart"/>
             <w:r>
               <w:rPr>
                 <w:b/>
@@ -5567,6 +6499,7 @@
               </w:rPr>
               <w:t>cellsToMoveTo</w:t>
             </w:r>
+            <w:proofErr w:type="spellEnd"/>
             <w:r>
               <w:rPr>
                 <w:b/>
@@ -5574,7 +6507,17 @@
                 <w:sz w:val="32"/>
                 <w:szCs w:val="32"/>
               </w:rPr>
-              <w:t>()</w:t>
+              <w:t>(</w:t>
+            </w:r>
+            <w:proofErr w:type="gramEnd"/>
+            <w:r>
+              <w:rPr>
+                <w:b/>
+                <w:bCs/>
+                <w:sz w:val="32"/>
+                <w:szCs w:val="32"/>
+              </w:rPr>
+              <w:t>)</w:t>
             </w:r>
           </w:p>
         </w:tc>
@@ -5628,6 +6571,8 @@
                 <w:rtl/>
               </w:rPr>
             </w:pPr>
+            <w:proofErr w:type="spellStart"/>
+            <w:proofErr w:type="gramStart"/>
             <w:r>
               <w:rPr>
                 <w:b/>
@@ -5637,6 +6582,7 @@
               </w:rPr>
               <w:t>updateMarblesList</w:t>
             </w:r>
+            <w:proofErr w:type="spellEnd"/>
             <w:r>
               <w:rPr>
                 <w:b/>
@@ -5644,7 +6590,17 @@
                 <w:sz w:val="32"/>
                 <w:szCs w:val="32"/>
               </w:rPr>
-              <w:t>()</w:t>
+              <w:t>(</w:t>
+            </w:r>
+            <w:proofErr w:type="gramEnd"/>
+            <w:r>
+              <w:rPr>
+                <w:b/>
+                <w:bCs/>
+                <w:sz w:val="32"/>
+                <w:szCs w:val="32"/>
+              </w:rPr>
+              <w:t>)</w:t>
             </w:r>
           </w:p>
         </w:tc>
@@ -5698,6 +6654,8 @@
                 <w:rtl/>
               </w:rPr>
             </w:pPr>
+            <w:proofErr w:type="spellStart"/>
+            <w:proofErr w:type="gramStart"/>
             <w:r>
               <w:rPr>
                 <w:b/>
@@ -5707,6 +6665,7 @@
               </w:rPr>
               <w:t>getAllPotentialMovesForBoth</w:t>
             </w:r>
+            <w:proofErr w:type="spellEnd"/>
             <w:r>
               <w:rPr>
                 <w:b/>
@@ -5714,7 +6673,17 @@
                 <w:sz w:val="32"/>
                 <w:szCs w:val="32"/>
               </w:rPr>
-              <w:t>()</w:t>
+              <w:t>(</w:t>
+            </w:r>
+            <w:proofErr w:type="gramEnd"/>
+            <w:r>
+              <w:rPr>
+                <w:b/>
+                <w:bCs/>
+                <w:sz w:val="32"/>
+                <w:szCs w:val="32"/>
+              </w:rPr>
+              <w:t>)</w:t>
             </w:r>
           </w:p>
         </w:tc>
@@ -5767,6 +6736,8 @@
                 <w:szCs w:val="32"/>
               </w:rPr>
             </w:pPr>
+            <w:proofErr w:type="spellStart"/>
+            <w:proofErr w:type="gramStart"/>
             <w:r>
               <w:rPr>
                 <w:b/>
@@ -5776,6 +6747,7 @@
               </w:rPr>
               <w:t>computerTurn</w:t>
             </w:r>
+            <w:proofErr w:type="spellEnd"/>
             <w:r>
               <w:rPr>
                 <w:b/>
@@ -5783,7 +6755,17 @@
                 <w:sz w:val="32"/>
                 <w:szCs w:val="32"/>
               </w:rPr>
-              <w:t>()</w:t>
+              <w:t>(</w:t>
+            </w:r>
+            <w:proofErr w:type="gramEnd"/>
+            <w:r>
+              <w:rPr>
+                <w:b/>
+                <w:bCs/>
+                <w:sz w:val="32"/>
+                <w:szCs w:val="32"/>
+              </w:rPr>
+              <w:t>)</w:t>
             </w:r>
           </w:p>
         </w:tc>
@@ -5836,6 +6818,8 @@
                 <w:szCs w:val="32"/>
               </w:rPr>
             </w:pPr>
+            <w:proofErr w:type="spellStart"/>
+            <w:proofErr w:type="gramStart"/>
             <w:r>
               <w:rPr>
                 <w:b/>
@@ -5845,6 +6829,7 @@
               </w:rPr>
               <w:t>evaluatesBoardState</w:t>
             </w:r>
+            <w:proofErr w:type="spellEnd"/>
             <w:r>
               <w:rPr>
                 <w:b/>
@@ -5852,7 +6837,17 @@
                 <w:sz w:val="32"/>
                 <w:szCs w:val="32"/>
               </w:rPr>
-              <w:t>()</w:t>
+              <w:t>(</w:t>
+            </w:r>
+            <w:proofErr w:type="gramEnd"/>
+            <w:r>
+              <w:rPr>
+                <w:b/>
+                <w:bCs/>
+                <w:sz w:val="32"/>
+                <w:szCs w:val="32"/>
+              </w:rPr>
+              <w:t>)</w:t>
             </w:r>
           </w:p>
         </w:tc>

</xml_diff>